<commit_message>
Started building out some of the NFA and DFA routines for the parser(s)
Signed-off-by: duncanamps <duncan@duncanamps.com>
</commit_message>
<xml_diff>
--- a/docs/xa80_technical.docx
+++ b/docs/xa80_technical.docx
@@ -3864,13 +3864,8 @@
               <w:keepLines/>
             </w:pPr>
             <w:r>
-              <w:t>.</w:t>
-            </w:r>
-            <w:proofErr w:type="spellStart"/>
-            <w:r>
-              <w:t>asm</w:t>
-            </w:r>
-            <w:proofErr w:type="spellEnd"/>
+              <w:t>.asm</w:t>
+            </w:r>
           </w:p>
           <w:p>
             <w:pPr>
@@ -3878,13 +3873,8 @@
               <w:keepLines/>
             </w:pPr>
             <w:r>
-              <w:t>.</w:t>
-            </w:r>
-            <w:proofErr w:type="spellStart"/>
-            <w:r>
-              <w:t>inc</w:t>
-            </w:r>
-            <w:proofErr w:type="spellEnd"/>
+              <w:t>.inc</w:t>
+            </w:r>
           </w:p>
         </w:tc>
         <w:tc>
@@ -4232,13 +4222,8 @@
               <w:keepLines/>
             </w:pPr>
             <w:r>
-              <w:t>.</w:t>
-            </w:r>
-            <w:proofErr w:type="spellStart"/>
-            <w:r>
-              <w:t>lst</w:t>
-            </w:r>
-            <w:proofErr w:type="spellEnd"/>
+              <w:t>.lst</w:t>
+            </w:r>
           </w:p>
         </w:tc>
         <w:tc>
@@ -4814,15 +4799,7 @@
               <w:cnfStyle w:val="000000100000" w:firstRow="0" w:lastRow="0" w:firstColumn="0" w:lastColumn="0" w:oddVBand="0" w:evenVBand="0" w:oddHBand="1" w:evenHBand="0" w:firstRowFirstColumn="0" w:firstRowLastColumn="0" w:lastRowFirstColumn="0" w:lastRowLastColumn="0"/>
             </w:pPr>
             <w:r>
-              <w:t xml:space="preserve">Open Source </w:t>
-            </w:r>
-            <w:proofErr w:type="spellStart"/>
-            <w:r>
-              <w:t>duncanamps</w:t>
-            </w:r>
-            <w:proofErr w:type="spellEnd"/>
-            <w:r>
-              <w:t xml:space="preserve"> GitHub</w:t>
+              <w:t>Open Source duncanamps GitHub</w:t>
             </w:r>
           </w:p>
         </w:tc>
@@ -4883,11 +4860,9 @@
               <w:keepLines/>
               <w:cnfStyle w:val="000000000000" w:firstRow="0" w:lastRow="0" w:firstColumn="0" w:lastColumn="0" w:oddVBand="0" w:evenVBand="0" w:oddHBand="0" w:evenHBand="0" w:firstRowFirstColumn="0" w:firstRowLastColumn="0" w:lastRowFirstColumn="0" w:lastRowLastColumn="0"/>
             </w:pPr>
-            <w:proofErr w:type="spellStart"/>
             <w:r>
               <w:t>Zilog</w:t>
             </w:r>
-            <w:proofErr w:type="spellEnd"/>
           </w:p>
         </w:tc>
         <w:tc>
@@ -5185,15 +5160,7 @@
               <w:t>,7</w:t>
             </w:r>
             <w:r>
-              <w:t xml:space="preserve"> which is then parsed as the MOV C,</w:t>
-            </w:r>
-            <w:proofErr w:type="spellStart"/>
-            <w:r>
-              <w:t>A</w:t>
-            </w:r>
-            <w:proofErr w:type="spellEnd"/>
-            <w:r>
-              <w:t xml:space="preserve"> instruction</w:t>
+              <w:t xml:space="preserve"> which is then parsed as the MOV C,A instruction</w:t>
             </w:r>
             <w:r>
               <w:t>. This allows the registers to be redefined on the fly</w:t>
@@ -5286,14 +5253,7 @@
             </w:r>
             <w:r>
               <w:br/>
-            </w:r>
-            <w:proofErr w:type="spellStart"/>
-            <w:r>
-              <w:t>Zilog</w:t>
-            </w:r>
-            <w:proofErr w:type="spellEnd"/>
-            <w:r>
-              <w:t xml:space="preserve"> Z80</w:t>
+              <w:t>Zilog Z80</w:t>
             </w:r>
           </w:p>
         </w:tc>
@@ -5339,13 +5299,8 @@
               <w:keepLines/>
               <w:cnfStyle w:val="000000100000" w:firstRow="0" w:lastRow="0" w:firstColumn="0" w:lastColumn="0" w:oddVBand="0" w:evenVBand="0" w:oddHBand="1" w:evenHBand="0" w:firstRowFirstColumn="0" w:firstRowLastColumn="0" w:lastRowFirstColumn="0" w:lastRowLastColumn="0"/>
             </w:pPr>
-            <w:proofErr w:type="spellStart"/>
-            <w:r>
-              <w:t>Zilog</w:t>
-            </w:r>
-            <w:proofErr w:type="spellEnd"/>
-            <w:r>
-              <w:t xml:space="preserve"> Z8018x</w:t>
+            <w:r>
+              <w:t>Zilog Z8018x</w:t>
             </w:r>
           </w:p>
           <w:p>
@@ -5354,13 +5309,8 @@
               <w:keepLines/>
               <w:cnfStyle w:val="000000100000" w:firstRow="0" w:lastRow="0" w:firstColumn="0" w:lastColumn="0" w:oddVBand="0" w:evenVBand="0" w:oddHBand="1" w:evenHBand="0" w:firstRowFirstColumn="0" w:firstRowLastColumn="0" w:lastRowFirstColumn="0" w:lastRowLastColumn="0"/>
             </w:pPr>
-            <w:proofErr w:type="spellStart"/>
-            <w:r>
-              <w:t>Zilog</w:t>
-            </w:r>
-            <w:proofErr w:type="spellEnd"/>
-            <w:r>
-              <w:t xml:space="preserve"> Z8L18x</w:t>
+            <w:r>
+              <w:t>Zilog Z8L18x</w:t>
             </w:r>
           </w:p>
           <w:p>
@@ -5369,13 +5319,8 @@
               <w:keepLines/>
               <w:cnfStyle w:val="000000100000" w:firstRow="0" w:lastRow="0" w:firstColumn="0" w:lastColumn="0" w:oddVBand="0" w:evenVBand="0" w:oddHBand="1" w:evenHBand="0" w:firstRowFirstColumn="0" w:firstRowLastColumn="0" w:lastRowFirstColumn="0" w:lastRowLastColumn="0"/>
             </w:pPr>
-            <w:proofErr w:type="spellStart"/>
-            <w:r>
-              <w:t>Zilog</w:t>
-            </w:r>
-            <w:proofErr w:type="spellEnd"/>
-            <w:r>
-              <w:t xml:space="preserve"> Z8S18x</w:t>
+            <w:r>
+              <w:t>Zilog Z8S18x</w:t>
             </w:r>
           </w:p>
         </w:tc>
@@ -5750,10 +5695,18 @@
                 <w:szCs w:val="18"/>
                 <w:lang w:eastAsia="en-GB"/>
               </w:rPr>
-              <w:t>-g &lt;</w:t>
-            </w:r>
-            <w:proofErr w:type="spellStart"/>
-            <w:r>
+              <w:t>-g &lt;gt&gt;</w:t>
+            </w:r>
+          </w:p>
+        </w:tc>
+        <w:tc>
+          <w:tcPr>
+            <w:tcW w:w="1559" w:type="dxa"/>
+            <w:noWrap/>
+            <w:hideMark/>
+          </w:tcPr>
+          <w:p>
+            <w:pPr>
               <w:rPr>
                 <w:rFonts w:ascii="Calibri" w:eastAsia="Times New Roman" w:hAnsi="Calibri" w:cs="Calibri"/>
                 <w:color w:val="000000"/>
@@ -5761,9 +5714,7 @@
                 <w:szCs w:val="18"/>
                 <w:lang w:eastAsia="en-GB"/>
               </w:rPr>
-              <w:t>gt</w:t>
-            </w:r>
-            <w:proofErr w:type="spellEnd"/>
+            </w:pPr>
             <w:r>
               <w:rPr>
                 <w:rFonts w:ascii="Calibri" w:eastAsia="Times New Roman" w:hAnsi="Calibri" w:cs="Calibri"/>
@@ -5772,13 +5723,13 @@
                 <w:szCs w:val="18"/>
                 <w:lang w:eastAsia="en-GB"/>
               </w:rPr>
-              <w:t>&gt;</w:t>
-            </w:r>
-          </w:p>
-        </w:tc>
-        <w:tc>
-          <w:tcPr>
-            <w:tcW w:w="1559" w:type="dxa"/>
+              <w:t>--grammar=&lt;gt&gt;</w:t>
+            </w:r>
+          </w:p>
+        </w:tc>
+        <w:tc>
+          <w:tcPr>
+            <w:tcW w:w="1031" w:type="dxa"/>
             <w:noWrap/>
             <w:hideMark/>
           </w:tcPr>
@@ -5800,10 +5751,17 @@
                 <w:szCs w:val="18"/>
                 <w:lang w:eastAsia="en-GB"/>
               </w:rPr>
-              <w:t>--grammar=&lt;</w:t>
-            </w:r>
-            <w:proofErr w:type="spellStart"/>
-            <w:r>
+              <w:t>Mandatory</w:t>
+            </w:r>
+          </w:p>
+        </w:tc>
+        <w:tc>
+          <w:tcPr>
+            <w:tcW w:w="4781" w:type="dxa"/>
+            <w:hideMark/>
+          </w:tcPr>
+          <w:p>
+            <w:pPr>
               <w:rPr>
                 <w:rFonts w:ascii="Calibri" w:eastAsia="Times New Roman" w:hAnsi="Calibri" w:cs="Calibri"/>
                 <w:color w:val="000000"/>
@@ -5811,9 +5769,7 @@
                 <w:szCs w:val="18"/>
                 <w:lang w:eastAsia="en-GB"/>
               </w:rPr>
-              <w:t>gt</w:t>
-            </w:r>
-            <w:proofErr w:type="spellEnd"/>
+            </w:pPr>
             <w:r>
               <w:rPr>
                 <w:rFonts w:ascii="Calibri" w:eastAsia="Times New Roman" w:hAnsi="Calibri" w:cs="Calibri"/>
@@ -5822,106 +5778,7 @@
                 <w:szCs w:val="18"/>
                 <w:lang w:eastAsia="en-GB"/>
               </w:rPr>
-              <w:t>&gt;</w:t>
-            </w:r>
-          </w:p>
-        </w:tc>
-        <w:tc>
-          <w:tcPr>
-            <w:tcW w:w="1031" w:type="dxa"/>
-            <w:noWrap/>
-            <w:hideMark/>
-          </w:tcPr>
-          <w:p>
-            <w:pPr>
-              <w:rPr>
-                <w:rFonts w:ascii="Calibri" w:eastAsia="Times New Roman" w:hAnsi="Calibri" w:cs="Calibri"/>
-                <w:color w:val="000000"/>
-                <w:sz w:val="18"/>
-                <w:szCs w:val="18"/>
-                <w:lang w:eastAsia="en-GB"/>
-              </w:rPr>
-            </w:pPr>
-            <w:r>
-              <w:rPr>
-                <w:rFonts w:ascii="Calibri" w:eastAsia="Times New Roman" w:hAnsi="Calibri" w:cs="Calibri"/>
-                <w:color w:val="000000"/>
-                <w:sz w:val="18"/>
-                <w:szCs w:val="18"/>
-                <w:lang w:eastAsia="en-GB"/>
-              </w:rPr>
-              <w:t>Mandatory</w:t>
-            </w:r>
-          </w:p>
-        </w:tc>
-        <w:tc>
-          <w:tcPr>
-            <w:tcW w:w="4781" w:type="dxa"/>
-            <w:hideMark/>
-          </w:tcPr>
-          <w:p>
-            <w:pPr>
-              <w:rPr>
-                <w:rFonts w:ascii="Calibri" w:eastAsia="Times New Roman" w:hAnsi="Calibri" w:cs="Calibri"/>
-                <w:color w:val="000000"/>
-                <w:sz w:val="18"/>
-                <w:szCs w:val="18"/>
-                <w:lang w:eastAsia="en-GB"/>
-              </w:rPr>
-            </w:pPr>
-            <w:r>
-              <w:rPr>
-                <w:rFonts w:ascii="Calibri" w:eastAsia="Times New Roman" w:hAnsi="Calibri" w:cs="Calibri"/>
-                <w:color w:val="000000"/>
-                <w:sz w:val="18"/>
-                <w:szCs w:val="18"/>
-                <w:lang w:eastAsia="en-GB"/>
-              </w:rPr>
-              <w:t>Use the grammar style &lt;</w:t>
-            </w:r>
-            <w:proofErr w:type="spellStart"/>
-            <w:r>
-              <w:rPr>
-                <w:rFonts w:ascii="Calibri" w:eastAsia="Times New Roman" w:hAnsi="Calibri" w:cs="Calibri"/>
-                <w:color w:val="000000"/>
-                <w:sz w:val="18"/>
-                <w:szCs w:val="18"/>
-                <w:lang w:eastAsia="en-GB"/>
-              </w:rPr>
-              <w:t>gt</w:t>
-            </w:r>
-            <w:proofErr w:type="spellEnd"/>
-            <w:r>
-              <w:rPr>
-                <w:rFonts w:ascii="Calibri" w:eastAsia="Times New Roman" w:hAnsi="Calibri" w:cs="Calibri"/>
-                <w:color w:val="000000"/>
-                <w:sz w:val="18"/>
-                <w:szCs w:val="18"/>
-                <w:lang w:eastAsia="en-GB"/>
-              </w:rPr>
-              <w:t>&gt;. Currently only XA80 is supported. A full list of potential grammars is given in section 2.1.2.  The software will first attempt to load an external file in the same place as the main binary called &lt;</w:t>
-            </w:r>
-            <w:proofErr w:type="spellStart"/>
-            <w:r>
-              <w:rPr>
-                <w:rFonts w:ascii="Calibri" w:eastAsia="Times New Roman" w:hAnsi="Calibri" w:cs="Calibri"/>
-                <w:color w:val="000000"/>
-                <w:sz w:val="18"/>
-                <w:szCs w:val="18"/>
-                <w:lang w:eastAsia="en-GB"/>
-              </w:rPr>
-              <w:t>gt</w:t>
-            </w:r>
-            <w:proofErr w:type="spellEnd"/>
-            <w:r>
-              <w:rPr>
-                <w:rFonts w:ascii="Calibri" w:eastAsia="Times New Roman" w:hAnsi="Calibri" w:cs="Calibri"/>
-                <w:color w:val="000000"/>
-                <w:sz w:val="18"/>
-                <w:szCs w:val="18"/>
-                <w:lang w:eastAsia="en-GB"/>
-              </w:rPr>
-              <w:t>&gt;.grammar which is an XML format file. If this file does not exist, it will fall back to the internally allowed choices, failing this, an error message. This is to allow patching of the grammar rules by provision of a new .grammar file without recompiling the software</w:t>
+              <w:t>Use the grammar style &lt;gt&gt;. Currently only XA80 is supported. A full list of potential grammars is given in section 2.1.2.  The software will first attempt to load an external file in the same place as the main binary called &lt;gt&gt;.grammar which is an XML format file. If this file does not exist, it will fall back to the internally allowed choices, failing this, an error message. This is to allow patching of the grammar rules by provision of a new .grammar file without recompiling the software</w:t>
             </w:r>
           </w:p>
         </w:tc>
@@ -6350,10 +6207,18 @@
                 <w:szCs w:val="18"/>
                 <w:lang w:eastAsia="en-GB"/>
               </w:rPr>
-              <w:t>Sets the listing filename to &lt;ln&gt;. If a file extension is not specified then a default of .</w:t>
-            </w:r>
-            <w:proofErr w:type="spellStart"/>
-            <w:r>
+              <w:t>Sets the listing filename to &lt;ln&gt;. If a file extension is not specified then a default of .lst is used. If &lt;ln&gt; is not specified, the filename is the assembler file name with the filetype changed to .lst. If this switch is not present, no listing file is produced</w:t>
+            </w:r>
+          </w:p>
+        </w:tc>
+        <w:tc>
+          <w:tcPr>
+            <w:tcW w:w="427" w:type="dxa"/>
+            <w:noWrap/>
+            <w:hideMark/>
+          </w:tcPr>
+          <w:p>
+            <w:pPr>
               <w:rPr>
                 <w:rFonts w:ascii="Calibri" w:eastAsia="Times New Roman" w:hAnsi="Calibri" w:cs="Calibri"/>
                 <w:color w:val="000000"/>
@@ -6361,9 +6226,7 @@
                 <w:szCs w:val="18"/>
                 <w:lang w:eastAsia="en-GB"/>
               </w:rPr>
-              <w:t>lst</w:t>
-            </w:r>
-            <w:proofErr w:type="spellEnd"/>
+            </w:pPr>
             <w:r>
               <w:rPr>
                 <w:rFonts w:ascii="Calibri" w:eastAsia="Times New Roman" w:hAnsi="Calibri" w:cs="Calibri"/>
@@ -6372,10 +6235,20 @@
                 <w:szCs w:val="18"/>
                 <w:lang w:eastAsia="en-GB"/>
               </w:rPr>
-              <w:t xml:space="preserve"> is used. If &lt;ln&gt; is not specified, the filename is the assembler file name with the filetype changed to .</w:t>
-            </w:r>
-            <w:proofErr w:type="spellStart"/>
-            <w:r>
+              <w:t>No</w:t>
+            </w:r>
+          </w:p>
+        </w:tc>
+      </w:tr>
+      <w:tr>
+        <w:tc>
+          <w:tcPr>
+            <w:tcW w:w="993" w:type="dxa"/>
+            <w:noWrap/>
+            <w:hideMark/>
+          </w:tcPr>
+          <w:p>
+            <w:pPr>
               <w:rPr>
                 <w:rFonts w:ascii="Calibri" w:eastAsia="Times New Roman" w:hAnsi="Calibri" w:cs="Calibri"/>
                 <w:color w:val="000000"/>
@@ -6383,9 +6256,7 @@
                 <w:szCs w:val="18"/>
                 <w:lang w:eastAsia="en-GB"/>
               </w:rPr>
-              <w:t>lst</w:t>
-            </w:r>
-            <w:proofErr w:type="spellEnd"/>
+            </w:pPr>
             <w:r>
               <w:rPr>
                 <w:rFonts w:ascii="Calibri" w:eastAsia="Times New Roman" w:hAnsi="Calibri" w:cs="Calibri"/>
@@ -6394,13 +6265,14 @@
                 <w:szCs w:val="18"/>
                 <w:lang w:eastAsia="en-GB"/>
               </w:rPr>
-              <w:t>. If this switch is not present, no listing file is produced</w:t>
-            </w:r>
-          </w:p>
-        </w:tc>
-        <w:tc>
-          <w:tcPr>
-            <w:tcW w:w="427" w:type="dxa"/>
+              <w:lastRenderedPageBreak/>
+              <w:t>-m &lt;mn&gt;</w:t>
+            </w:r>
+          </w:p>
+        </w:tc>
+        <w:tc>
+          <w:tcPr>
+            <w:tcW w:w="1559" w:type="dxa"/>
             <w:noWrap/>
             <w:hideMark/>
           </w:tcPr>
@@ -6422,15 +6294,13 @@
                 <w:szCs w:val="18"/>
                 <w:lang w:eastAsia="en-GB"/>
               </w:rPr>
-              <w:t>No</w:t>
-            </w:r>
-          </w:p>
-        </w:tc>
-      </w:tr>
-      <w:tr>
-        <w:tc>
-          <w:tcPr>
-            <w:tcW w:w="993" w:type="dxa"/>
+              <w:t>--map=&lt;mn&gt;</w:t>
+            </w:r>
+          </w:p>
+        </w:tc>
+        <w:tc>
+          <w:tcPr>
+            <w:tcW w:w="1031" w:type="dxa"/>
             <w:noWrap/>
             <w:hideMark/>
           </w:tcPr>
@@ -6452,11 +6322,17 @@
                 <w:szCs w:val="18"/>
                 <w:lang w:eastAsia="en-GB"/>
               </w:rPr>
-              <w:lastRenderedPageBreak/>
-              <w:t>-m &lt;</w:t>
-            </w:r>
-            <w:proofErr w:type="spellStart"/>
-            <w:r>
+              <w:t>Optional</w:t>
+            </w:r>
+          </w:p>
+        </w:tc>
+        <w:tc>
+          <w:tcPr>
+            <w:tcW w:w="4781" w:type="dxa"/>
+            <w:hideMark/>
+          </w:tcPr>
+          <w:p>
+            <w:pPr>
               <w:rPr>
                 <w:rFonts w:ascii="Calibri" w:eastAsia="Times New Roman" w:hAnsi="Calibri" w:cs="Calibri"/>
                 <w:color w:val="000000"/>
@@ -6464,9 +6340,7 @@
                 <w:szCs w:val="18"/>
                 <w:lang w:eastAsia="en-GB"/>
               </w:rPr>
-              <w:t>mn</w:t>
-            </w:r>
-            <w:proofErr w:type="spellEnd"/>
+            </w:pPr>
             <w:r>
               <w:rPr>
                 <w:rFonts w:ascii="Calibri" w:eastAsia="Times New Roman" w:hAnsi="Calibri" w:cs="Calibri"/>
@@ -6475,156 +6349,7 @@
                 <w:szCs w:val="18"/>
                 <w:lang w:eastAsia="en-GB"/>
               </w:rPr>
-              <w:t>&gt;</w:t>
-            </w:r>
-          </w:p>
-        </w:tc>
-        <w:tc>
-          <w:tcPr>
-            <w:tcW w:w="1559" w:type="dxa"/>
-            <w:noWrap/>
-            <w:hideMark/>
-          </w:tcPr>
-          <w:p>
-            <w:pPr>
-              <w:rPr>
-                <w:rFonts w:ascii="Calibri" w:eastAsia="Times New Roman" w:hAnsi="Calibri" w:cs="Calibri"/>
-                <w:color w:val="000000"/>
-                <w:sz w:val="18"/>
-                <w:szCs w:val="18"/>
-                <w:lang w:eastAsia="en-GB"/>
-              </w:rPr>
-            </w:pPr>
-            <w:r>
-              <w:rPr>
-                <w:rFonts w:ascii="Calibri" w:eastAsia="Times New Roman" w:hAnsi="Calibri" w:cs="Calibri"/>
-                <w:color w:val="000000"/>
-                <w:sz w:val="18"/>
-                <w:szCs w:val="18"/>
-                <w:lang w:eastAsia="en-GB"/>
-              </w:rPr>
-              <w:t>--map=&lt;</w:t>
-            </w:r>
-            <w:proofErr w:type="spellStart"/>
-            <w:r>
-              <w:rPr>
-                <w:rFonts w:ascii="Calibri" w:eastAsia="Times New Roman" w:hAnsi="Calibri" w:cs="Calibri"/>
-                <w:color w:val="000000"/>
-                <w:sz w:val="18"/>
-                <w:szCs w:val="18"/>
-                <w:lang w:eastAsia="en-GB"/>
-              </w:rPr>
-              <w:t>mn</w:t>
-            </w:r>
-            <w:proofErr w:type="spellEnd"/>
-            <w:r>
-              <w:rPr>
-                <w:rFonts w:ascii="Calibri" w:eastAsia="Times New Roman" w:hAnsi="Calibri" w:cs="Calibri"/>
-                <w:color w:val="000000"/>
-                <w:sz w:val="18"/>
-                <w:szCs w:val="18"/>
-                <w:lang w:eastAsia="en-GB"/>
-              </w:rPr>
-              <w:t>&gt;</w:t>
-            </w:r>
-          </w:p>
-        </w:tc>
-        <w:tc>
-          <w:tcPr>
-            <w:tcW w:w="1031" w:type="dxa"/>
-            <w:noWrap/>
-            <w:hideMark/>
-          </w:tcPr>
-          <w:p>
-            <w:pPr>
-              <w:rPr>
-                <w:rFonts w:ascii="Calibri" w:eastAsia="Times New Roman" w:hAnsi="Calibri" w:cs="Calibri"/>
-                <w:color w:val="000000"/>
-                <w:sz w:val="18"/>
-                <w:szCs w:val="18"/>
-                <w:lang w:eastAsia="en-GB"/>
-              </w:rPr>
-            </w:pPr>
-            <w:r>
-              <w:rPr>
-                <w:rFonts w:ascii="Calibri" w:eastAsia="Times New Roman" w:hAnsi="Calibri" w:cs="Calibri"/>
-                <w:color w:val="000000"/>
-                <w:sz w:val="18"/>
-                <w:szCs w:val="18"/>
-                <w:lang w:eastAsia="en-GB"/>
-              </w:rPr>
-              <w:t>Optional</w:t>
-            </w:r>
-          </w:p>
-        </w:tc>
-        <w:tc>
-          <w:tcPr>
-            <w:tcW w:w="4781" w:type="dxa"/>
-            <w:hideMark/>
-          </w:tcPr>
-          <w:p>
-            <w:pPr>
-              <w:rPr>
-                <w:rFonts w:ascii="Calibri" w:eastAsia="Times New Roman" w:hAnsi="Calibri" w:cs="Calibri"/>
-                <w:color w:val="000000"/>
-                <w:sz w:val="18"/>
-                <w:szCs w:val="18"/>
-                <w:lang w:eastAsia="en-GB"/>
-              </w:rPr>
-            </w:pPr>
-            <w:r>
-              <w:rPr>
-                <w:rFonts w:ascii="Calibri" w:eastAsia="Times New Roman" w:hAnsi="Calibri" w:cs="Calibri"/>
-                <w:color w:val="000000"/>
-                <w:sz w:val="18"/>
-                <w:szCs w:val="18"/>
-                <w:lang w:eastAsia="en-GB"/>
-              </w:rPr>
-              <w:t>Sets the map filename to &lt;</w:t>
-            </w:r>
-            <w:proofErr w:type="spellStart"/>
-            <w:r>
-              <w:rPr>
-                <w:rFonts w:ascii="Calibri" w:eastAsia="Times New Roman" w:hAnsi="Calibri" w:cs="Calibri"/>
-                <w:color w:val="000000"/>
-                <w:sz w:val="18"/>
-                <w:szCs w:val="18"/>
-                <w:lang w:eastAsia="en-GB"/>
-              </w:rPr>
-              <w:t>mn</w:t>
-            </w:r>
-            <w:proofErr w:type="spellEnd"/>
-            <w:r>
-              <w:rPr>
-                <w:rFonts w:ascii="Calibri" w:eastAsia="Times New Roman" w:hAnsi="Calibri" w:cs="Calibri"/>
-                <w:color w:val="000000"/>
-                <w:sz w:val="18"/>
-                <w:szCs w:val="18"/>
-                <w:lang w:eastAsia="en-GB"/>
-              </w:rPr>
-              <w:t>&gt;. If a file extension is not specified then a default of .map is used. If &lt;</w:t>
-            </w:r>
-            <w:proofErr w:type="spellStart"/>
-            <w:r>
-              <w:rPr>
-                <w:rFonts w:ascii="Calibri" w:eastAsia="Times New Roman" w:hAnsi="Calibri" w:cs="Calibri"/>
-                <w:color w:val="000000"/>
-                <w:sz w:val="18"/>
-                <w:szCs w:val="18"/>
-                <w:lang w:eastAsia="en-GB"/>
-              </w:rPr>
-              <w:t>mn</w:t>
-            </w:r>
-            <w:proofErr w:type="spellEnd"/>
-            <w:r>
-              <w:rPr>
-                <w:rFonts w:ascii="Calibri" w:eastAsia="Times New Roman" w:hAnsi="Calibri" w:cs="Calibri"/>
-                <w:color w:val="000000"/>
-                <w:sz w:val="18"/>
-                <w:szCs w:val="18"/>
-                <w:lang w:eastAsia="en-GB"/>
-              </w:rPr>
-              <w:t>&gt; is not specified, the filename is the assembler file name with the filetype changed to .map. If this switch is not present, no map file is produced</w:t>
+              <w:t>Sets the map filename to &lt;mn&gt;. If a file extension is not specified then a default of .map is used. If &lt;mn&gt; is not specified, the filename is the assembler file name with the filetype changed to .map. If this switch is not present, no map file is produced</w:t>
             </w:r>
           </w:p>
         </w:tc>
@@ -6826,10 +6551,18 @@
                 <w:szCs w:val="18"/>
                 <w:lang w:eastAsia="en-GB"/>
               </w:rPr>
-              <w:t>-p &lt;</w:t>
-            </w:r>
-            <w:proofErr w:type="spellStart"/>
-            <w:r>
+              <w:t>-p &lt;pt&gt;</w:t>
+            </w:r>
+          </w:p>
+        </w:tc>
+        <w:tc>
+          <w:tcPr>
+            <w:tcW w:w="1559" w:type="dxa"/>
+            <w:noWrap/>
+            <w:hideMark/>
+          </w:tcPr>
+          <w:p>
+            <w:pPr>
               <w:rPr>
                 <w:rFonts w:ascii="Calibri" w:eastAsia="Times New Roman" w:hAnsi="Calibri" w:cs="Calibri"/>
                 <w:color w:val="000000"/>
@@ -6837,9 +6570,7 @@
                 <w:szCs w:val="18"/>
                 <w:lang w:eastAsia="en-GB"/>
               </w:rPr>
-              <w:t>pt</w:t>
-            </w:r>
-            <w:proofErr w:type="spellEnd"/>
+            </w:pPr>
             <w:r>
               <w:rPr>
                 <w:rFonts w:ascii="Calibri" w:eastAsia="Times New Roman" w:hAnsi="Calibri" w:cs="Calibri"/>
@@ -6848,13 +6579,13 @@
                 <w:szCs w:val="18"/>
                 <w:lang w:eastAsia="en-GB"/>
               </w:rPr>
-              <w:t>&gt;</w:t>
-            </w:r>
-          </w:p>
-        </w:tc>
-        <w:tc>
-          <w:tcPr>
-            <w:tcW w:w="1559" w:type="dxa"/>
+              <w:t>--processor=&lt;pt&gt;</w:t>
+            </w:r>
+          </w:p>
+        </w:tc>
+        <w:tc>
+          <w:tcPr>
+            <w:tcW w:w="1031" w:type="dxa"/>
             <w:noWrap/>
             <w:hideMark/>
           </w:tcPr>
@@ -6876,10 +6607,17 @@
                 <w:szCs w:val="18"/>
                 <w:lang w:eastAsia="en-GB"/>
               </w:rPr>
-              <w:t>--processor=&lt;</w:t>
-            </w:r>
-            <w:proofErr w:type="spellStart"/>
-            <w:r>
+              <w:t>Mandatory</w:t>
+            </w:r>
+          </w:p>
+        </w:tc>
+        <w:tc>
+          <w:tcPr>
+            <w:tcW w:w="4781" w:type="dxa"/>
+            <w:hideMark/>
+          </w:tcPr>
+          <w:p>
+            <w:pPr>
               <w:rPr>
                 <w:rFonts w:ascii="Calibri" w:eastAsia="Times New Roman" w:hAnsi="Calibri" w:cs="Calibri"/>
                 <w:color w:val="000000"/>
@@ -6887,9 +6625,7 @@
                 <w:szCs w:val="18"/>
                 <w:lang w:eastAsia="en-GB"/>
               </w:rPr>
-              <w:t>pt</w:t>
-            </w:r>
-            <w:proofErr w:type="spellEnd"/>
+            </w:pPr>
             <w:r>
               <w:rPr>
                 <w:rFonts w:ascii="Calibri" w:eastAsia="Times New Roman" w:hAnsi="Calibri" w:cs="Calibri"/>
@@ -6898,150 +6634,7 @@
                 <w:szCs w:val="18"/>
                 <w:lang w:eastAsia="en-GB"/>
               </w:rPr>
-              <w:t>&gt;</w:t>
-            </w:r>
-          </w:p>
-        </w:tc>
-        <w:tc>
-          <w:tcPr>
-            <w:tcW w:w="1031" w:type="dxa"/>
-            <w:noWrap/>
-            <w:hideMark/>
-          </w:tcPr>
-          <w:p>
-            <w:pPr>
-              <w:rPr>
-                <w:rFonts w:ascii="Calibri" w:eastAsia="Times New Roman" w:hAnsi="Calibri" w:cs="Calibri"/>
-                <w:color w:val="000000"/>
-                <w:sz w:val="18"/>
-                <w:szCs w:val="18"/>
-                <w:lang w:eastAsia="en-GB"/>
-              </w:rPr>
-            </w:pPr>
-            <w:r>
-              <w:rPr>
-                <w:rFonts w:ascii="Calibri" w:eastAsia="Times New Roman" w:hAnsi="Calibri" w:cs="Calibri"/>
-                <w:color w:val="000000"/>
-                <w:sz w:val="18"/>
-                <w:szCs w:val="18"/>
-                <w:lang w:eastAsia="en-GB"/>
-              </w:rPr>
-              <w:t>Mandatory</w:t>
-            </w:r>
-          </w:p>
-        </w:tc>
-        <w:tc>
-          <w:tcPr>
-            <w:tcW w:w="4781" w:type="dxa"/>
-            <w:hideMark/>
-          </w:tcPr>
-          <w:p>
-            <w:pPr>
-              <w:rPr>
-                <w:rFonts w:ascii="Calibri" w:eastAsia="Times New Roman" w:hAnsi="Calibri" w:cs="Calibri"/>
-                <w:color w:val="000000"/>
-                <w:sz w:val="18"/>
-                <w:szCs w:val="18"/>
-                <w:lang w:eastAsia="en-GB"/>
-              </w:rPr>
-            </w:pPr>
-            <w:r>
-              <w:rPr>
-                <w:rFonts w:ascii="Calibri" w:eastAsia="Times New Roman" w:hAnsi="Calibri" w:cs="Calibri"/>
-                <w:color w:val="000000"/>
-                <w:sz w:val="18"/>
-                <w:szCs w:val="18"/>
-                <w:lang w:eastAsia="en-GB"/>
-              </w:rPr>
-              <w:t>Set the processor type to &lt;</w:t>
-            </w:r>
-            <w:proofErr w:type="spellStart"/>
-            <w:r>
-              <w:rPr>
-                <w:rFonts w:ascii="Calibri" w:eastAsia="Times New Roman" w:hAnsi="Calibri" w:cs="Calibri"/>
-                <w:color w:val="000000"/>
-                <w:sz w:val="18"/>
-                <w:szCs w:val="18"/>
-                <w:lang w:eastAsia="en-GB"/>
-              </w:rPr>
-              <w:t>pt</w:t>
-            </w:r>
-            <w:proofErr w:type="spellEnd"/>
-            <w:r>
-              <w:rPr>
-                <w:rFonts w:ascii="Calibri" w:eastAsia="Times New Roman" w:hAnsi="Calibri" w:cs="Calibri"/>
-                <w:color w:val="000000"/>
-                <w:sz w:val="18"/>
-                <w:szCs w:val="18"/>
-                <w:lang w:eastAsia="en-GB"/>
-              </w:rPr>
-              <w:t>&gt;. Currently recognised values are 8080, 8085, Z80 and Z180. If no value is specified, a default of Z80 is used. The software will first attempt to load an external file in the same place as the main binary called &lt;</w:t>
-            </w:r>
-            <w:proofErr w:type="spellStart"/>
-            <w:r>
-              <w:rPr>
-                <w:rFonts w:ascii="Calibri" w:eastAsia="Times New Roman" w:hAnsi="Calibri" w:cs="Calibri"/>
-                <w:color w:val="000000"/>
-                <w:sz w:val="18"/>
-                <w:szCs w:val="18"/>
-                <w:lang w:eastAsia="en-GB"/>
-              </w:rPr>
-              <w:t>pt</w:t>
-            </w:r>
-            <w:proofErr w:type="spellEnd"/>
-            <w:r>
-              <w:rPr>
-                <w:rFonts w:ascii="Calibri" w:eastAsia="Times New Roman" w:hAnsi="Calibri" w:cs="Calibri"/>
-                <w:color w:val="000000"/>
-                <w:sz w:val="18"/>
-                <w:szCs w:val="18"/>
-                <w:lang w:eastAsia="en-GB"/>
-              </w:rPr>
-              <w:t>&gt;.</w:t>
-            </w:r>
-            <w:proofErr w:type="spellStart"/>
-            <w:r>
-              <w:rPr>
-                <w:rFonts w:ascii="Calibri" w:eastAsia="Times New Roman" w:hAnsi="Calibri" w:cs="Calibri"/>
-                <w:color w:val="000000"/>
-                <w:sz w:val="18"/>
-                <w:szCs w:val="18"/>
-                <w:lang w:eastAsia="en-GB"/>
-              </w:rPr>
-              <w:t>opcode.bin</w:t>
-            </w:r>
-            <w:proofErr w:type="spellEnd"/>
-            <w:r>
-              <w:rPr>
-                <w:rFonts w:ascii="Calibri" w:eastAsia="Times New Roman" w:hAnsi="Calibri" w:cs="Calibri"/>
-                <w:color w:val="000000"/>
-                <w:sz w:val="18"/>
-                <w:szCs w:val="18"/>
-                <w:lang w:eastAsia="en-GB"/>
-              </w:rPr>
-              <w:t xml:space="preserve">  If this file does not exist, it will fall back to the internally allowed choices, failing this, an error message. This is to allow patching of the opcode rules by provision of a new .</w:t>
-            </w:r>
-            <w:proofErr w:type="spellStart"/>
-            <w:r>
-              <w:rPr>
-                <w:rFonts w:ascii="Calibri" w:eastAsia="Times New Roman" w:hAnsi="Calibri" w:cs="Calibri"/>
-                <w:color w:val="000000"/>
-                <w:sz w:val="18"/>
-                <w:szCs w:val="18"/>
-                <w:lang w:eastAsia="en-GB"/>
-              </w:rPr>
-              <w:t>opcode.bin</w:t>
-            </w:r>
-            <w:proofErr w:type="spellEnd"/>
-            <w:r>
-              <w:rPr>
-                <w:rFonts w:ascii="Calibri" w:eastAsia="Times New Roman" w:hAnsi="Calibri" w:cs="Calibri"/>
-                <w:color w:val="000000"/>
-                <w:sz w:val="18"/>
-                <w:szCs w:val="18"/>
-                <w:lang w:eastAsia="en-GB"/>
-              </w:rPr>
-              <w:t xml:space="preserve"> file without recompiling the software</w:t>
+              <w:t>Set the processor type to &lt;pt&gt;. Currently recognised values are 8080, 8085, Z80 and Z180. If no value is specified, a default of Z80 is used. The software will first attempt to load an external file in the same place as the main binary called &lt;pt&gt;.opcode.bin  If this file does not exist, it will fall back to the internally allowed choices, failing this, an error message. This is to allow patching of the opcode rules by provision of a new .opcode.bin file without recompiling the software</w:t>
             </w:r>
           </w:p>
         </w:tc>
@@ -7605,10 +7198,18 @@
                 <w:szCs w:val="18"/>
                 <w:lang w:eastAsia="en-GB"/>
               </w:rPr>
-              <w:t>-x &lt;</w:t>
-            </w:r>
-            <w:proofErr w:type="spellStart"/>
-            <w:r>
+              <w:t>-x &lt;hn&gt;</w:t>
+            </w:r>
+          </w:p>
+        </w:tc>
+        <w:tc>
+          <w:tcPr>
+            <w:tcW w:w="1559" w:type="dxa"/>
+            <w:noWrap/>
+            <w:hideMark/>
+          </w:tcPr>
+          <w:p>
+            <w:pPr>
               <w:rPr>
                 <w:rFonts w:ascii="Calibri" w:eastAsia="Times New Roman" w:hAnsi="Calibri" w:cs="Calibri"/>
                 <w:color w:val="000000"/>
@@ -7616,9 +7217,7 @@
                 <w:szCs w:val="18"/>
                 <w:lang w:eastAsia="en-GB"/>
               </w:rPr>
-              <w:t>hn</w:t>
-            </w:r>
-            <w:proofErr w:type="spellEnd"/>
+            </w:pPr>
             <w:r>
               <w:rPr>
                 <w:rFonts w:ascii="Calibri" w:eastAsia="Times New Roman" w:hAnsi="Calibri" w:cs="Calibri"/>
@@ -7627,13 +7226,13 @@
                 <w:szCs w:val="18"/>
                 <w:lang w:eastAsia="en-GB"/>
               </w:rPr>
-              <w:t>&gt;</w:t>
-            </w:r>
-          </w:p>
-        </w:tc>
-        <w:tc>
-          <w:tcPr>
-            <w:tcW w:w="1559" w:type="dxa"/>
+              <w:t>--hex=&lt;hn&gt;</w:t>
+            </w:r>
+          </w:p>
+        </w:tc>
+        <w:tc>
+          <w:tcPr>
+            <w:tcW w:w="1031" w:type="dxa"/>
             <w:noWrap/>
             <w:hideMark/>
           </w:tcPr>
@@ -7655,10 +7254,17 @@
                 <w:szCs w:val="18"/>
                 <w:lang w:eastAsia="en-GB"/>
               </w:rPr>
-              <w:t>--hex=&lt;</w:t>
-            </w:r>
-            <w:proofErr w:type="spellStart"/>
-            <w:r>
+              <w:t>Optional</w:t>
+            </w:r>
+          </w:p>
+        </w:tc>
+        <w:tc>
+          <w:tcPr>
+            <w:tcW w:w="4781" w:type="dxa"/>
+            <w:hideMark/>
+          </w:tcPr>
+          <w:p>
+            <w:pPr>
               <w:rPr>
                 <w:rFonts w:ascii="Calibri" w:eastAsia="Times New Roman" w:hAnsi="Calibri" w:cs="Calibri"/>
                 <w:color w:val="000000"/>
@@ -7666,9 +7272,7 @@
                 <w:szCs w:val="18"/>
                 <w:lang w:eastAsia="en-GB"/>
               </w:rPr>
-              <w:t>hn</w:t>
-            </w:r>
-            <w:proofErr w:type="spellEnd"/>
+            </w:pPr>
             <w:r>
               <w:rPr>
                 <w:rFonts w:ascii="Calibri" w:eastAsia="Times New Roman" w:hAnsi="Calibri" w:cs="Calibri"/>
@@ -7677,106 +7281,7 @@
                 <w:szCs w:val="18"/>
                 <w:lang w:eastAsia="en-GB"/>
               </w:rPr>
-              <w:t>&gt;</w:t>
-            </w:r>
-          </w:p>
-        </w:tc>
-        <w:tc>
-          <w:tcPr>
-            <w:tcW w:w="1031" w:type="dxa"/>
-            <w:noWrap/>
-            <w:hideMark/>
-          </w:tcPr>
-          <w:p>
-            <w:pPr>
-              <w:rPr>
-                <w:rFonts w:ascii="Calibri" w:eastAsia="Times New Roman" w:hAnsi="Calibri" w:cs="Calibri"/>
-                <w:color w:val="000000"/>
-                <w:sz w:val="18"/>
-                <w:szCs w:val="18"/>
-                <w:lang w:eastAsia="en-GB"/>
-              </w:rPr>
-            </w:pPr>
-            <w:r>
-              <w:rPr>
-                <w:rFonts w:ascii="Calibri" w:eastAsia="Times New Roman" w:hAnsi="Calibri" w:cs="Calibri"/>
-                <w:color w:val="000000"/>
-                <w:sz w:val="18"/>
-                <w:szCs w:val="18"/>
-                <w:lang w:eastAsia="en-GB"/>
-              </w:rPr>
-              <w:t>Optional</w:t>
-            </w:r>
-          </w:p>
-        </w:tc>
-        <w:tc>
-          <w:tcPr>
-            <w:tcW w:w="4781" w:type="dxa"/>
-            <w:hideMark/>
-          </w:tcPr>
-          <w:p>
-            <w:pPr>
-              <w:rPr>
-                <w:rFonts w:ascii="Calibri" w:eastAsia="Times New Roman" w:hAnsi="Calibri" w:cs="Calibri"/>
-                <w:color w:val="000000"/>
-                <w:sz w:val="18"/>
-                <w:szCs w:val="18"/>
-                <w:lang w:eastAsia="en-GB"/>
-              </w:rPr>
-            </w:pPr>
-            <w:r>
-              <w:rPr>
-                <w:rFonts w:ascii="Calibri" w:eastAsia="Times New Roman" w:hAnsi="Calibri" w:cs="Calibri"/>
-                <w:color w:val="000000"/>
-                <w:sz w:val="18"/>
-                <w:szCs w:val="18"/>
-                <w:lang w:eastAsia="en-GB"/>
-              </w:rPr>
-              <w:t>Set the hex filename to &lt;</w:t>
-            </w:r>
-            <w:proofErr w:type="spellStart"/>
-            <w:r>
-              <w:rPr>
-                <w:rFonts w:ascii="Calibri" w:eastAsia="Times New Roman" w:hAnsi="Calibri" w:cs="Calibri"/>
-                <w:color w:val="000000"/>
-                <w:sz w:val="18"/>
-                <w:szCs w:val="18"/>
-                <w:lang w:eastAsia="en-GB"/>
-              </w:rPr>
-              <w:t>hn</w:t>
-            </w:r>
-            <w:proofErr w:type="spellEnd"/>
-            <w:r>
-              <w:rPr>
-                <w:rFonts w:ascii="Calibri" w:eastAsia="Times New Roman" w:hAnsi="Calibri" w:cs="Calibri"/>
-                <w:color w:val="000000"/>
-                <w:sz w:val="18"/>
-                <w:szCs w:val="18"/>
-                <w:lang w:eastAsia="en-GB"/>
-              </w:rPr>
-              <w:t>&gt;. If a file extension is not specified then a default of .hex is used. If &lt;</w:t>
-            </w:r>
-            <w:proofErr w:type="spellStart"/>
-            <w:r>
-              <w:rPr>
-                <w:rFonts w:ascii="Calibri" w:eastAsia="Times New Roman" w:hAnsi="Calibri" w:cs="Calibri"/>
-                <w:color w:val="000000"/>
-                <w:sz w:val="18"/>
-                <w:szCs w:val="18"/>
-                <w:lang w:eastAsia="en-GB"/>
-              </w:rPr>
-              <w:t>hn</w:t>
-            </w:r>
-            <w:proofErr w:type="spellEnd"/>
-            <w:r>
-              <w:rPr>
-                <w:rFonts w:ascii="Calibri" w:eastAsia="Times New Roman" w:hAnsi="Calibri" w:cs="Calibri"/>
-                <w:color w:val="000000"/>
-                <w:sz w:val="18"/>
-                <w:szCs w:val="18"/>
-                <w:lang w:eastAsia="en-GB"/>
-              </w:rPr>
-              <w:t>&gt; is not specified, the filename is the assembler file name with the filetype changed to .hex. If this switch is not present, no hex file is produced</w:t>
+              <w:t>Set the hex filename to &lt;hn&gt;. If a file extension is not specified then a default of .hex is used. If &lt;hn&gt; is not specified, the filename is the assembler file name with the filetype changed to .hex. If this switch is not present, no hex file is produced</w:t>
             </w:r>
           </w:p>
         </w:tc>
@@ -7867,13 +7372,8 @@
     </w:p>
     <w:p>
       <w:r>
-        <w:t>-t, --</w:t>
-      </w:r>
-      <w:proofErr w:type="spellStart"/>
-      <w:r>
-        <w:t>tabsize</w:t>
-      </w:r>
-      <w:proofErr w:type="spellEnd"/>
+        <w:t>-t, --tabsize</w:t>
+      </w:r>
     </w:p>
     <w:p>
       <w:r>
@@ -8092,13 +7592,8 @@
         <w:pStyle w:val="Heading2"/>
       </w:pPr>
       <w:bookmarkStart w:id="15" w:name="_Toc111623737"/>
-      <w:proofErr w:type="spellStart"/>
-      <w:r>
-        <w:t>Preprocessing</w:t>
-      </w:r>
-      <w:proofErr w:type="spellEnd"/>
-      <w:r>
-        <w:t xml:space="preserve"> / Expansion</w:t>
+      <w:r>
+        <w:t>Preprocessing / Expansion</w:t>
       </w:r>
       <w:bookmarkEnd w:id="15"/>
     </w:p>
@@ -8302,15 +7797,7 @@
     <w:p/>
     <w:p>
       <w:r>
-        <w:t xml:space="preserve">In general, a </w:t>
-      </w:r>
-      <w:proofErr w:type="spellStart"/>
-      <w:r>
-        <w:t>preparser</w:t>
-      </w:r>
-      <w:proofErr w:type="spellEnd"/>
-      <w:r>
-        <w:t xml:space="preserve"> is used to split the input line up which is then followed by the main parser which can carry out more complex activities such as expression evaluation.</w:t>
+        <w:t>In general, a preparser is used to split the input line up which is then followed by the main parser which can carry out more complex activities such as expression evaluation.</w:t>
       </w:r>
     </w:p>
     <w:p>
@@ -8644,15 +8131,7 @@
         </w:numPr>
       </w:pPr>
       <w:r>
-        <w:t xml:space="preserve">A simple operand, </w:t>
-      </w:r>
-      <w:proofErr w:type="spellStart"/>
-      <w:r>
-        <w:t>e.g</w:t>
-      </w:r>
-      <w:proofErr w:type="spellEnd"/>
-      <w:r>
-        <w:t xml:space="preserve"> A, (HL)</w:t>
+        <w:t>A simple operand, e.g A, (HL)</w:t>
       </w:r>
     </w:p>
     <w:p>
@@ -8710,15 +8189,7 @@
         <w:t>For directives, t</w:t>
       </w:r>
       <w:r>
-        <w:t xml:space="preserve">he remainder of the line, all operands and any comments, is processed </w:t>
-      </w:r>
-      <w:proofErr w:type="spellStart"/>
-      <w:r>
-        <w:t>en</w:t>
-      </w:r>
-      <w:proofErr w:type="spellEnd"/>
-      <w:r>
-        <w:t xml:space="preserve"> masse by the LaCoGen lexer and parser.</w:t>
+        <w:t>he remainder of the line, all operands and any comments, is processed en masse by the LaCoGen lexer and parser.</w:t>
       </w:r>
     </w:p>
     <w:p/>
@@ -8928,12 +8399,8 @@
       </w:r>
       <w:r>
         <w:tab/>
-      </w:r>
-      <w:proofErr w:type="spellStart"/>
-      <w:r>
         <w:t>dst,src</w:t>
       </w:r>
-      <w:proofErr w:type="spellEnd"/>
       <w:r>
         <w:tab/>
         <w:t xml:space="preserve">; Copy </w:t>
@@ -8958,12 +8425,8 @@
       </w:r>
       <w:r>
         <w:tab/>
-      </w:r>
-      <w:proofErr w:type="spellStart"/>
-      <w:r>
         <w:t>HL,src</w:t>
       </w:r>
-      <w:proofErr w:type="spellEnd"/>
     </w:p>
     <w:p>
       <w:pPr>
@@ -8978,12 +8441,8 @@
       </w:r>
       <w:r>
         <w:tab/>
-      </w:r>
-      <w:proofErr w:type="spellStart"/>
-      <w:r>
         <w:t>DE,dst</w:t>
       </w:r>
-      <w:proofErr w:type="spellEnd"/>
     </w:p>
     <w:p>
       <w:pPr>
@@ -9109,12 +8568,8 @@
       </w:r>
       <w:r>
         <w:tab/>
-      </w:r>
-      <w:proofErr w:type="spellStart"/>
-      <w:r>
         <w:t>dst,src</w:t>
       </w:r>
-      <w:proofErr w:type="spellEnd"/>
       <w:r>
         <w:tab/>
       </w:r>
@@ -9161,13 +8616,8 @@
         <w:t>B</w:t>
       </w:r>
       <w:r>
-        <w:t xml:space="preserve"> </w:t>
-      </w:r>
-      <w:proofErr w:type="spellStart"/>
-      <w:r>
-        <w:t>dst,src</w:t>
-      </w:r>
-      <w:proofErr w:type="spellEnd"/>
+        <w:t xml:space="preserve"> dst,src</w:t>
+      </w:r>
     </w:p>
     <w:p>
       <w:pPr>
@@ -9459,24 +8909,14 @@
         <w:pStyle w:val="Heading2"/>
       </w:pPr>
       <w:bookmarkStart w:id="30" w:name="_Toc111623750"/>
-      <w:proofErr w:type="spellStart"/>
       <w:r>
         <w:t>Preprocessor</w:t>
       </w:r>
       <w:bookmarkEnd w:id="30"/>
-      <w:proofErr w:type="spellEnd"/>
     </w:p>
     <w:p>
       <w:r>
-        <w:t xml:space="preserve">The LaCoGen grammar for the </w:t>
-      </w:r>
-      <w:proofErr w:type="spellStart"/>
-      <w:r>
-        <w:t>preprocessor</w:t>
-      </w:r>
-      <w:proofErr w:type="spellEnd"/>
-      <w:r>
-        <w:t xml:space="preserve"> (xa80pre.lac) is a lightweight grammar which allows the input to be tokenised into:</w:t>
+        <w:t>The LaCoGen grammar for the preprocessor (xa80pre.lac) is a lightweight grammar which allows the input to be tokenised into:</w:t>
       </w:r>
     </w:p>
     <w:p/>
@@ -10300,15 +9740,7 @@
     <w:p/>
     <w:p>
       <w:r>
-        <w:t xml:space="preserve">The final step for the </w:t>
-      </w:r>
-      <w:proofErr w:type="spellStart"/>
-      <w:r>
-        <w:t>preprocessor</w:t>
-      </w:r>
-      <w:proofErr w:type="spellEnd"/>
-      <w:r>
-        <w:t xml:space="preserve"> is to intelligently check the operand and replace any outer enclosing brackets with square brackets, for example (HL) </w:t>
+        <w:t xml:space="preserve">The final step for the preprocessor is to intelligently check the operand and replace any outer enclosing brackets with square brackets, for example (HL) </w:t>
       </w:r>
       <w:r>
         <w:sym w:font="Wingdings" w:char="F0E0"/>
@@ -10662,6 +10094,9 @@
       <w:r>
         <w:t>(5+2) * 7</w:t>
       </w:r>
+      <w:r>
+        <w:t xml:space="preserve"> + “A”</w:t>
+      </w:r>
     </w:p>
     <w:p>
       <w:pPr>
@@ -10823,11 +10258,9 @@
       <w:r>
         <w:t xml:space="preserve">This input file is then compiled by the </w:t>
       </w:r>
-      <w:proofErr w:type="spellStart"/>
       <w:r>
         <w:t>oc_comp</w:t>
       </w:r>
-      <w:proofErr w:type="spellEnd"/>
       <w:r>
         <w:fldChar w:fldCharType="begin"/>
       </w:r>
@@ -11515,15 +10948,7 @@
           </w:tcPr>
           <w:p>
             <w:r>
-              <w:t>-g &lt;</w:t>
-            </w:r>
-            <w:proofErr w:type="spellStart"/>
-            <w:r>
-              <w:t>gt</w:t>
-            </w:r>
-            <w:proofErr w:type="spellEnd"/>
-            <w:r>
-              <w:t>&gt;</w:t>
+              <w:t>-g &lt;gt&gt;</w:t>
             </w:r>
           </w:p>
         </w:tc>
@@ -11536,15 +10961,7 @@
               <w:cnfStyle w:val="000000000000" w:firstRow="0" w:lastRow="0" w:firstColumn="0" w:lastColumn="0" w:oddVBand="0" w:evenVBand="0" w:oddHBand="0" w:evenHBand="0" w:firstRowFirstColumn="0" w:firstRowLastColumn="0" w:lastRowFirstColumn="0" w:lastRowLastColumn="0"/>
             </w:pPr>
             <w:r>
-              <w:t>--grammar=&lt;</w:t>
-            </w:r>
-            <w:proofErr w:type="spellStart"/>
-            <w:r>
-              <w:t>gt</w:t>
-            </w:r>
-            <w:proofErr w:type="spellEnd"/>
-            <w:r>
-              <w:t>&gt;</w:t>
+              <w:t>--grammar=&lt;gt&gt;</w:t>
             </w:r>
           </w:p>
         </w:tc>
@@ -11557,15 +10974,7 @@
               <w:cnfStyle w:val="000000000000" w:firstRow="0" w:lastRow="0" w:firstColumn="0" w:lastColumn="0" w:oddVBand="0" w:evenVBand="0" w:oddHBand="0" w:evenHBand="0" w:firstRowFirstColumn="0" w:firstRowLastColumn="0" w:lastRowFirstColumn="0" w:lastRowLastColumn="0"/>
             </w:pPr>
             <w:r>
-              <w:t>Use the grammar style &lt;</w:t>
-            </w:r>
-            <w:proofErr w:type="spellStart"/>
-            <w:r>
-              <w:t>gt</w:t>
-            </w:r>
-            <w:proofErr w:type="spellEnd"/>
-            <w:r>
-              <w:t xml:space="preserve">&gt;. Currently only </w:t>
+              <w:t xml:space="preserve">Use the grammar style &lt;gt&gt;. Currently only </w:t>
             </w:r>
             <w:r>
               <w:rPr>
@@ -11774,125 +11183,76 @@
                 <w:b/>
                 <w:bCs/>
               </w:rPr>
-              <w:t>.</w:t>
-            </w:r>
-            <w:proofErr w:type="spellStart"/>
-            <w:r>
+              <w:t>.lst</w:t>
+            </w:r>
+            <w:r>
+              <w:t xml:space="preserve"> is used. If &lt;ln&gt; is not specified, the filename is the assembler file name with the filetype changed to .lst. If this switch is not present, no listing file is produced</w:t>
+            </w:r>
+          </w:p>
+        </w:tc>
+        <w:tc>
+          <w:tcPr>
+            <w:tcW w:w="1695" w:type="dxa"/>
+          </w:tcPr>
+          <w:p>
+            <w:pPr>
+              <w:cnfStyle w:val="000000100000" w:firstRow="0" w:lastRow="0" w:firstColumn="0" w:lastColumn="0" w:oddVBand="0" w:evenVBand="0" w:oddHBand="1" w:evenHBand="0" w:firstRowFirstColumn="0" w:firstRowLastColumn="0" w:lastRowFirstColumn="0" w:lastRowLastColumn="0"/>
               <w:rPr>
                 <w:b/>
                 <w:bCs/>
               </w:rPr>
-              <w:t>lst</w:t>
-            </w:r>
-            <w:proofErr w:type="spellEnd"/>
-            <w:r>
-              <w:t xml:space="preserve"> is used. If &lt;ln&gt; is not specified, the filename is the assembler file name with the filetype changed to .</w:t>
-            </w:r>
-            <w:proofErr w:type="spellStart"/>
-            <w:r>
-              <w:t>lst</w:t>
-            </w:r>
-            <w:proofErr w:type="spellEnd"/>
-            <w:r>
-              <w:t>. If this switch is not present, no listing file is produced</w:t>
-            </w:r>
-          </w:p>
-        </w:tc>
-        <w:tc>
-          <w:tcPr>
-            <w:tcW w:w="1695" w:type="dxa"/>
-          </w:tcPr>
-          <w:p>
-            <w:pPr>
-              <w:cnfStyle w:val="000000100000" w:firstRow="0" w:lastRow="0" w:firstColumn="0" w:lastColumn="0" w:oddVBand="0" w:evenVBand="0" w:oddHBand="1" w:evenHBand="0" w:firstRowFirstColumn="0" w:firstRowLastColumn="0" w:lastRowFirstColumn="0" w:lastRowLastColumn="0"/>
+            </w:pPr>
+            <w:r>
+              <w:t>No</w:t>
+            </w:r>
+          </w:p>
+        </w:tc>
+      </w:tr>
+      <w:tr>
+        <w:tc>
+          <w:tcPr>
+            <w:cnfStyle w:val="001000000000" w:firstRow="0" w:lastRow="0" w:firstColumn="1" w:lastColumn="0" w:oddVBand="0" w:evenVBand="0" w:oddHBand="0" w:evenHBand="0" w:firstRowFirstColumn="0" w:firstRowLastColumn="0" w:lastRowFirstColumn="0" w:lastRowLastColumn="0"/>
+            <w:tcW w:w="1271" w:type="dxa"/>
+          </w:tcPr>
+          <w:p>
+            <w:r>
+              <w:t>-m &lt;mn&gt;</w:t>
+            </w:r>
+          </w:p>
+        </w:tc>
+        <w:tc>
+          <w:tcPr>
+            <w:tcW w:w="1985" w:type="dxa"/>
+          </w:tcPr>
+          <w:p>
+            <w:pPr>
+              <w:cnfStyle w:val="000000000000" w:firstRow="0" w:lastRow="0" w:firstColumn="0" w:lastColumn="0" w:oddVBand="0" w:evenVBand="0" w:oddHBand="0" w:evenHBand="0" w:firstRowFirstColumn="0" w:firstRowLastColumn="0" w:lastRowFirstColumn="0" w:lastRowLastColumn="0"/>
+            </w:pPr>
+            <w:r>
+              <w:t>--map=&lt;mn&gt;</w:t>
+            </w:r>
+          </w:p>
+        </w:tc>
+        <w:tc>
+          <w:tcPr>
+            <w:tcW w:w="4065" w:type="dxa"/>
+          </w:tcPr>
+          <w:p>
+            <w:pPr>
+              <w:cnfStyle w:val="000000000000" w:firstRow="0" w:lastRow="0" w:firstColumn="0" w:lastColumn="0" w:oddVBand="0" w:evenVBand="0" w:oddHBand="0" w:evenHBand="0" w:firstRowFirstColumn="0" w:firstRowLastColumn="0" w:lastRowFirstColumn="0" w:lastRowLastColumn="0"/>
+            </w:pPr>
+            <w:r>
+              <w:t xml:space="preserve">Sets the map filename to &lt;mn&gt;. If a file extension is not specified then a default of </w:t>
+            </w:r>
+            <w:r>
               <w:rPr>
                 <w:b/>
                 <w:bCs/>
               </w:rPr>
-            </w:pPr>
-            <w:r>
-              <w:t>No</w:t>
-            </w:r>
-          </w:p>
-        </w:tc>
-      </w:tr>
-      <w:tr>
-        <w:tc>
-          <w:tcPr>
-            <w:cnfStyle w:val="001000000000" w:firstRow="0" w:lastRow="0" w:firstColumn="1" w:lastColumn="0" w:oddVBand="0" w:evenVBand="0" w:oddHBand="0" w:evenHBand="0" w:firstRowFirstColumn="0" w:firstRowLastColumn="0" w:lastRowFirstColumn="0" w:lastRowLastColumn="0"/>
-            <w:tcW w:w="1271" w:type="dxa"/>
-          </w:tcPr>
-          <w:p>
-            <w:r>
-              <w:t>-m &lt;</w:t>
-            </w:r>
-            <w:proofErr w:type="spellStart"/>
-            <w:r>
-              <w:t>mn</w:t>
-            </w:r>
-            <w:proofErr w:type="spellEnd"/>
-            <w:r>
-              <w:t>&gt;</w:t>
-            </w:r>
-          </w:p>
-        </w:tc>
-        <w:tc>
-          <w:tcPr>
-            <w:tcW w:w="1985" w:type="dxa"/>
-          </w:tcPr>
-          <w:p>
-            <w:pPr>
-              <w:cnfStyle w:val="000000000000" w:firstRow="0" w:lastRow="0" w:firstColumn="0" w:lastColumn="0" w:oddVBand="0" w:evenVBand="0" w:oddHBand="0" w:evenHBand="0" w:firstRowFirstColumn="0" w:firstRowLastColumn="0" w:lastRowFirstColumn="0" w:lastRowLastColumn="0"/>
-            </w:pPr>
-            <w:r>
-              <w:t>--map=&lt;</w:t>
-            </w:r>
-            <w:proofErr w:type="spellStart"/>
-            <w:r>
-              <w:t>mn</w:t>
-            </w:r>
-            <w:proofErr w:type="spellEnd"/>
-            <w:r>
-              <w:t>&gt;</w:t>
-            </w:r>
-          </w:p>
-        </w:tc>
-        <w:tc>
-          <w:tcPr>
-            <w:tcW w:w="4065" w:type="dxa"/>
-          </w:tcPr>
-          <w:p>
-            <w:pPr>
-              <w:cnfStyle w:val="000000000000" w:firstRow="0" w:lastRow="0" w:firstColumn="0" w:lastColumn="0" w:oddVBand="0" w:evenVBand="0" w:oddHBand="0" w:evenHBand="0" w:firstRowFirstColumn="0" w:firstRowLastColumn="0" w:lastRowFirstColumn="0" w:lastRowLastColumn="0"/>
-            </w:pPr>
-            <w:r>
-              <w:t>Sets the map filename to &lt;</w:t>
-            </w:r>
-            <w:proofErr w:type="spellStart"/>
-            <w:r>
-              <w:t>mn</w:t>
-            </w:r>
-            <w:proofErr w:type="spellEnd"/>
-            <w:r>
-              <w:t xml:space="preserve">&gt;. If a file extension is not specified then a default of </w:t>
-            </w:r>
-            <w:r>
-              <w:rPr>
-                <w:b/>
-                <w:bCs/>
-              </w:rPr>
               <w:t>.map</w:t>
             </w:r>
             <w:r>
-              <w:t xml:space="preserve"> is used. If &lt;</w:t>
-            </w:r>
-            <w:proofErr w:type="spellStart"/>
-            <w:r>
-              <w:t>mn</w:t>
-            </w:r>
-            <w:proofErr w:type="spellEnd"/>
-            <w:r>
-              <w:t>&gt; is not specified, the filename is the assembler file name with the filetype changed to .map. If this switch is not present, no map file is produced</w:t>
+              <w:t xml:space="preserve"> is used. If &lt;mn&gt; is not specified, the filename is the assembler file name with the filetype changed to .map. If this switch is not present, no map file is produced</w:t>
             </w:r>
           </w:p>
         </w:tc>
@@ -11987,15 +11347,7 @@
           </w:tcPr>
           <w:p>
             <w:r>
-              <w:t>-p &lt;</w:t>
-            </w:r>
-            <w:proofErr w:type="spellStart"/>
-            <w:r>
-              <w:t>pt</w:t>
-            </w:r>
-            <w:proofErr w:type="spellEnd"/>
-            <w:r>
-              <w:t>&gt;</w:t>
+              <w:t>-p &lt;pt&gt;</w:t>
             </w:r>
           </w:p>
         </w:tc>
@@ -12008,15 +11360,7 @@
               <w:cnfStyle w:val="000000000000" w:firstRow="0" w:lastRow="0" w:firstColumn="0" w:lastColumn="0" w:oddVBand="0" w:evenVBand="0" w:oddHBand="0" w:evenHBand="0" w:firstRowFirstColumn="0" w:firstRowLastColumn="0" w:lastRowFirstColumn="0" w:lastRowLastColumn="0"/>
             </w:pPr>
             <w:r>
-              <w:t>--processor=&lt;</w:t>
-            </w:r>
-            <w:proofErr w:type="spellStart"/>
-            <w:r>
-              <w:t>pt</w:t>
-            </w:r>
-            <w:proofErr w:type="spellEnd"/>
-            <w:r>
-              <w:t>&gt;</w:t>
+              <w:t>--processor=&lt;pt&gt;</w:t>
             </w:r>
           </w:p>
         </w:tc>
@@ -12029,15 +11373,7 @@
               <w:cnfStyle w:val="000000000000" w:firstRow="0" w:lastRow="0" w:firstColumn="0" w:lastColumn="0" w:oddVBand="0" w:evenVBand="0" w:oddHBand="0" w:evenHBand="0" w:firstRowFirstColumn="0" w:firstRowLastColumn="0" w:lastRowFirstColumn="0" w:lastRowLastColumn="0"/>
             </w:pPr>
             <w:r>
-              <w:t>Set the processor type to &lt;</w:t>
-            </w:r>
-            <w:proofErr w:type="spellStart"/>
-            <w:r>
-              <w:t>pt</w:t>
-            </w:r>
-            <w:proofErr w:type="spellEnd"/>
-            <w:r>
-              <w:t>&gt;. Currently recognised values are 8080, 8085, Z80 and Z180. If no value is specified</w:t>
+              <w:t>Set the processor type to &lt;pt&gt;. Currently recognised values are 8080, 8085, Z80 and Z180. If no value is specified</w:t>
             </w:r>
             <w:r>
               <w:t xml:space="preserve"> the default from the grammar file is used</w:t>
@@ -12472,15 +11808,7 @@
           </w:tcPr>
           <w:p>
             <w:r>
-              <w:t>-x &lt;</w:t>
-            </w:r>
-            <w:proofErr w:type="spellStart"/>
-            <w:r>
-              <w:t>hn</w:t>
-            </w:r>
-            <w:proofErr w:type="spellEnd"/>
-            <w:r>
-              <w:t>&gt;</w:t>
+              <w:t>-x &lt;hn&gt;</w:t>
             </w:r>
           </w:p>
         </w:tc>
@@ -12493,15 +11821,7 @@
               <w:cnfStyle w:val="000000000000" w:firstRow="0" w:lastRow="0" w:firstColumn="0" w:lastColumn="0" w:oddVBand="0" w:evenVBand="0" w:oddHBand="0" w:evenHBand="0" w:firstRowFirstColumn="0" w:firstRowLastColumn="0" w:lastRowFirstColumn="0" w:lastRowLastColumn="0"/>
             </w:pPr>
             <w:r>
-              <w:t>--hex=&lt;</w:t>
-            </w:r>
-            <w:proofErr w:type="spellStart"/>
-            <w:r>
-              <w:t>hn</w:t>
-            </w:r>
-            <w:proofErr w:type="spellEnd"/>
-            <w:r>
-              <w:t>&gt;</w:t>
+              <w:t>--hex=&lt;hn&gt;</w:t>
             </w:r>
           </w:p>
         </w:tc>
@@ -12519,15 +11839,7 @@
               <w:cnfStyle w:val="000000000000" w:firstRow="0" w:lastRow="0" w:firstColumn="0" w:lastColumn="0" w:oddVBand="0" w:evenVBand="0" w:oddHBand="0" w:evenHBand="0" w:firstRowFirstColumn="0" w:firstRowLastColumn="0" w:lastRowFirstColumn="0" w:lastRowLastColumn="0"/>
             </w:pPr>
             <w:r>
-              <w:t>Set the hex filename to &lt;</w:t>
-            </w:r>
-            <w:proofErr w:type="spellStart"/>
-            <w:r>
-              <w:t>hn</w:t>
-            </w:r>
-            <w:proofErr w:type="spellEnd"/>
-            <w:r>
-              <w:t xml:space="preserve">&gt;. If a file extension is not specified then a default of </w:t>
+              <w:t xml:space="preserve">Set the hex filename to &lt;hn&gt;. If a file extension is not specified then a default of </w:t>
             </w:r>
             <w:r>
               <w:rPr>
@@ -12544,15 +11856,7 @@
               <w:t>hex</w:t>
             </w:r>
             <w:r>
-              <w:t xml:space="preserve"> is used. If &lt;</w:t>
-            </w:r>
-            <w:proofErr w:type="spellStart"/>
-            <w:r>
-              <w:t>hn</w:t>
-            </w:r>
-            <w:proofErr w:type="spellEnd"/>
-            <w:r>
-              <w:t>&gt; is not specified, the filename is the assembler file name with the filetype changed to .hex. If this switch is not present, no hex file is produced</w:t>
+              <w:t xml:space="preserve"> is used. If &lt;hn&gt; is not specified, the filename is the assembler file name with the filetype changed to .hex. If this switch is not present, no hex file is produced</w:t>
             </w:r>
           </w:p>
         </w:tc>
@@ -27650,11 +26954,9 @@
             <w:pPr>
               <w:spacing w:after="160"/>
             </w:pPr>
-            <w:proofErr w:type="spellStart"/>
             <w:r>
               <w:t>CmdDefineBytes</w:t>
             </w:r>
-            <w:proofErr w:type="spellEnd"/>
           </w:p>
         </w:tc>
         <w:tc>
@@ -27665,11 +26967,9 @@
             <w:pPr>
               <w:spacing w:after="160"/>
             </w:pPr>
-            <w:proofErr w:type="spellStart"/>
             <w:r>
               <w:t>Stringlist</w:t>
             </w:r>
-            <w:proofErr w:type="spellEnd"/>
           </w:p>
         </w:tc>
         <w:tc>
@@ -27695,11 +26995,9 @@
             <w:pPr>
               <w:spacing w:after="160"/>
             </w:pPr>
-            <w:proofErr w:type="spellStart"/>
             <w:r>
               <w:t>CmdDefineFloatSingle</w:t>
             </w:r>
-            <w:proofErr w:type="spellEnd"/>
           </w:p>
         </w:tc>
         <w:tc>
@@ -27710,11 +27008,9 @@
             <w:pPr>
               <w:spacing w:after="160"/>
             </w:pPr>
-            <w:proofErr w:type="spellStart"/>
             <w:r>
               <w:t>Stringlist</w:t>
             </w:r>
-            <w:proofErr w:type="spellEnd"/>
           </w:p>
         </w:tc>
         <w:tc>
@@ -27740,11 +27036,9 @@
             <w:pPr>
               <w:spacing w:after="160"/>
             </w:pPr>
-            <w:proofErr w:type="spellStart"/>
             <w:r>
               <w:t>CmdDefineMacro</w:t>
             </w:r>
-            <w:proofErr w:type="spellEnd"/>
           </w:p>
         </w:tc>
         <w:tc>
@@ -27755,11 +27049,9 @@
             <w:pPr>
               <w:spacing w:after="160"/>
             </w:pPr>
-            <w:proofErr w:type="spellStart"/>
             <w:r>
               <w:t>Stringlist</w:t>
             </w:r>
-            <w:proofErr w:type="spellEnd"/>
           </w:p>
         </w:tc>
         <w:tc>
@@ -27788,11 +27080,9 @@
             <w:pPr>
               <w:spacing w:after="160"/>
             </w:pPr>
-            <w:proofErr w:type="spellStart"/>
             <w:r>
               <w:t>CmdDefineString</w:t>
             </w:r>
-            <w:proofErr w:type="spellEnd"/>
           </w:p>
         </w:tc>
         <w:tc>
@@ -27803,11 +27093,9 @@
             <w:pPr>
               <w:spacing w:after="160"/>
             </w:pPr>
-            <w:proofErr w:type="spellStart"/>
             <w:r>
               <w:t>Stringlist</w:t>
             </w:r>
-            <w:proofErr w:type="spellEnd"/>
           </w:p>
         </w:tc>
         <w:tc>
@@ -27833,11 +27121,9 @@
             <w:pPr>
               <w:spacing w:after="160"/>
             </w:pPr>
-            <w:proofErr w:type="spellStart"/>
             <w:r>
               <w:t>CmdDefineStringH</w:t>
             </w:r>
-            <w:proofErr w:type="spellEnd"/>
           </w:p>
         </w:tc>
         <w:tc>
@@ -27848,11 +27134,9 @@
             <w:pPr>
               <w:spacing w:after="160"/>
             </w:pPr>
-            <w:proofErr w:type="spellStart"/>
             <w:r>
               <w:t>Stringlist</w:t>
             </w:r>
-            <w:proofErr w:type="spellEnd"/>
           </w:p>
         </w:tc>
         <w:tc>
@@ -27878,11 +27162,9 @@
             <w:pPr>
               <w:spacing w:after="160"/>
             </w:pPr>
-            <w:proofErr w:type="spellStart"/>
             <w:r>
               <w:t>CmdDefineStringZ</w:t>
             </w:r>
-            <w:proofErr w:type="spellEnd"/>
           </w:p>
         </w:tc>
         <w:tc>
@@ -27893,11 +27175,9 @@
             <w:pPr>
               <w:spacing w:after="160"/>
             </w:pPr>
-            <w:proofErr w:type="spellStart"/>
             <w:r>
               <w:t>Stringlist</w:t>
             </w:r>
-            <w:proofErr w:type="spellEnd"/>
           </w:p>
         </w:tc>
         <w:tc>
@@ -27936,11 +27216,9 @@
             <w:pPr>
               <w:spacing w:after="160"/>
             </w:pPr>
-            <w:proofErr w:type="spellStart"/>
             <w:r>
               <w:t>Stringlist</w:t>
             </w:r>
-            <w:proofErr w:type="spellEnd"/>
           </w:p>
         </w:tc>
         <w:tc>
@@ -27979,11 +27257,9 @@
             <w:pPr>
               <w:spacing w:after="160"/>
             </w:pPr>
-            <w:proofErr w:type="spellStart"/>
             <w:r>
               <w:t>Stringlist</w:t>
             </w:r>
-            <w:proofErr w:type="spellEnd"/>
           </w:p>
         </w:tc>
         <w:tc>
@@ -28009,11 +27285,9 @@
             <w:pPr>
               <w:spacing w:after="160"/>
             </w:pPr>
-            <w:proofErr w:type="spellStart"/>
             <w:r>
               <w:t>CmdEnd</w:t>
             </w:r>
-            <w:proofErr w:type="spellEnd"/>
           </w:p>
         </w:tc>
         <w:tc>
@@ -28024,11 +27298,9 @@
             <w:pPr>
               <w:spacing w:after="160"/>
             </w:pPr>
-            <w:proofErr w:type="spellStart"/>
             <w:r>
               <w:t>Stringlist</w:t>
             </w:r>
-            <w:proofErr w:type="spellEnd"/>
           </w:p>
         </w:tc>
         <w:tc>
@@ -28054,11 +27326,9 @@
             <w:pPr>
               <w:spacing w:after="160"/>
             </w:pPr>
-            <w:proofErr w:type="spellStart"/>
             <w:r>
               <w:t>CmdEndMacro</w:t>
             </w:r>
-            <w:proofErr w:type="spellEnd"/>
           </w:p>
         </w:tc>
         <w:tc>
@@ -28069,11 +27339,9 @@
             <w:pPr>
               <w:spacing w:after="160"/>
             </w:pPr>
-            <w:proofErr w:type="spellStart"/>
             <w:r>
               <w:t>Stringlist</w:t>
             </w:r>
-            <w:proofErr w:type="spellEnd"/>
           </w:p>
         </w:tc>
         <w:tc>
@@ -28099,11 +27367,9 @@
             <w:pPr>
               <w:spacing w:after="160"/>
             </w:pPr>
-            <w:proofErr w:type="spellStart"/>
             <w:r>
               <w:t>CmdEndRepeat</w:t>
             </w:r>
-            <w:proofErr w:type="spellEnd"/>
           </w:p>
         </w:tc>
         <w:tc>
@@ -28114,11 +27380,9 @@
             <w:pPr>
               <w:spacing w:after="160"/>
             </w:pPr>
-            <w:proofErr w:type="spellStart"/>
             <w:r>
               <w:t>Stringlist</w:t>
             </w:r>
-            <w:proofErr w:type="spellEnd"/>
           </w:p>
         </w:tc>
         <w:tc>
@@ -28144,11 +27408,9 @@
             <w:pPr>
               <w:spacing w:after="160"/>
             </w:pPr>
-            <w:proofErr w:type="spellStart"/>
             <w:r>
               <w:t>CmdEquate</w:t>
             </w:r>
-            <w:proofErr w:type="spellEnd"/>
           </w:p>
         </w:tc>
         <w:tc>
@@ -28159,11 +27421,9 @@
             <w:pPr>
               <w:spacing w:after="160"/>
             </w:pPr>
-            <w:proofErr w:type="spellStart"/>
             <w:r>
               <w:t>Stringlist</w:t>
             </w:r>
-            <w:proofErr w:type="spellEnd"/>
           </w:p>
         </w:tc>
         <w:tc>
@@ -28189,11 +27449,9 @@
             <w:pPr>
               <w:spacing w:after="160"/>
             </w:pPr>
-            <w:proofErr w:type="spellStart"/>
             <w:r>
               <w:t>CmdIncludeFile</w:t>
             </w:r>
-            <w:proofErr w:type="spellEnd"/>
           </w:p>
         </w:tc>
         <w:tc>
@@ -28204,11 +27462,9 @@
             <w:pPr>
               <w:spacing w:after="160"/>
             </w:pPr>
-            <w:proofErr w:type="spellStart"/>
             <w:r>
               <w:t>Stringlist</w:t>
             </w:r>
-            <w:proofErr w:type="spellEnd"/>
           </w:p>
         </w:tc>
         <w:tc>
@@ -28234,11 +27490,9 @@
             <w:pPr>
               <w:spacing w:after="160"/>
             </w:pPr>
-            <w:proofErr w:type="spellStart"/>
             <w:r>
               <w:t>CmdRepeat</w:t>
             </w:r>
-            <w:proofErr w:type="spellEnd"/>
           </w:p>
         </w:tc>
         <w:tc>
@@ -28249,11 +27503,9 @@
             <w:pPr>
               <w:spacing w:after="160"/>
             </w:pPr>
-            <w:proofErr w:type="spellStart"/>
             <w:r>
               <w:t>Stringlist</w:t>
             </w:r>
-            <w:proofErr w:type="spellEnd"/>
           </w:p>
         </w:tc>
         <w:tc>
@@ -28279,11 +27531,9 @@
             <w:pPr>
               <w:spacing w:after="160"/>
             </w:pPr>
-            <w:proofErr w:type="spellStart"/>
             <w:r>
               <w:t>CmdSet</w:t>
             </w:r>
-            <w:proofErr w:type="spellEnd"/>
           </w:p>
         </w:tc>
         <w:tc>
@@ -28294,11 +27544,9 @@
             <w:pPr>
               <w:spacing w:after="160"/>
             </w:pPr>
-            <w:proofErr w:type="spellStart"/>
             <w:r>
               <w:t>Stringlist</w:t>
             </w:r>
-            <w:proofErr w:type="spellEnd"/>
           </w:p>
         </w:tc>
         <w:tc>
@@ -28324,11 +27572,9 @@
             <w:pPr>
               <w:spacing w:after="160"/>
             </w:pPr>
-            <w:proofErr w:type="spellStart"/>
             <w:r>
               <w:t>CommentAnywhere</w:t>
             </w:r>
-            <w:proofErr w:type="spellEnd"/>
           </w:p>
         </w:tc>
         <w:tc>
@@ -28339,11 +27585,9 @@
             <w:pPr>
               <w:spacing w:after="160"/>
             </w:pPr>
-            <w:proofErr w:type="spellStart"/>
             <w:r>
               <w:t>Stringlist</w:t>
             </w:r>
-            <w:proofErr w:type="spellEnd"/>
           </w:p>
         </w:tc>
         <w:tc>
@@ -28369,11 +27613,9 @@
             <w:pPr>
               <w:spacing w:after="160"/>
             </w:pPr>
-            <w:proofErr w:type="spellStart"/>
             <w:r>
               <w:t>CommentStart</w:t>
             </w:r>
-            <w:proofErr w:type="spellEnd"/>
           </w:p>
         </w:tc>
         <w:tc>
@@ -28384,11 +27626,9 @@
             <w:pPr>
               <w:spacing w:after="160"/>
             </w:pPr>
-            <w:proofErr w:type="spellStart"/>
             <w:r>
               <w:t>Stringlist</w:t>
             </w:r>
-            <w:proofErr w:type="spellEnd"/>
           </w:p>
         </w:tc>
         <w:tc>
@@ -28414,11 +27654,9 @@
             <w:pPr>
               <w:spacing w:after="160"/>
             </w:pPr>
-            <w:proofErr w:type="spellStart"/>
             <w:r>
               <w:t>EndBaggage</w:t>
             </w:r>
-            <w:proofErr w:type="spellEnd"/>
           </w:p>
         </w:tc>
         <w:tc>
@@ -28488,11 +27726,9 @@
             <w:pPr>
               <w:spacing w:after="160"/>
             </w:pPr>
-            <w:proofErr w:type="spellStart"/>
             <w:r>
               <w:t>EndRule</w:t>
             </w:r>
-            <w:proofErr w:type="spellEnd"/>
           </w:p>
         </w:tc>
         <w:tc>
@@ -28564,11 +27800,9 @@
             <w:pPr>
               <w:spacing w:after="160"/>
             </w:pPr>
-            <w:proofErr w:type="spellStart"/>
             <w:r>
               <w:t>EscapeCharacter</w:t>
             </w:r>
-            <w:proofErr w:type="spellEnd"/>
           </w:p>
         </w:tc>
         <w:tc>
@@ -28616,11 +27850,9 @@
             <w:pPr>
               <w:spacing w:after="160"/>
             </w:pPr>
-            <w:proofErr w:type="spellStart"/>
             <w:r>
               <w:t>EscapeSet</w:t>
             </w:r>
-            <w:proofErr w:type="spellEnd"/>
           </w:p>
         </w:tc>
         <w:tc>
@@ -28823,15 +28055,7 @@
               <w:spacing w:after="160"/>
             </w:pPr>
             <w:r>
-              <w:t>{e}</w:t>
-            </w:r>
-            <w:proofErr w:type="spellStart"/>
-            <w:r>
-              <w:t>nnn</w:t>
-            </w:r>
-            <w:proofErr w:type="spellEnd"/>
-            <w:r>
-              <w:t xml:space="preserve"> = Octal character</w:t>
+              <w:t>{e}nnn = Octal character</w:t>
             </w:r>
           </w:p>
           <w:p>
@@ -28844,15 +28068,7 @@
               <w:spacing w:after="160"/>
             </w:pPr>
             <w:r>
-              <w:t>{e}</w:t>
-            </w:r>
-            <w:proofErr w:type="spellStart"/>
-            <w:r>
-              <w:t>xhh</w:t>
-            </w:r>
-            <w:proofErr w:type="spellEnd"/>
-            <w:r>
-              <w:t xml:space="preserve"> = Hex character</w:t>
+              <w:t>{e}xhh = Hex character</w:t>
             </w:r>
           </w:p>
         </w:tc>
@@ -28866,11 +28082,9 @@
             <w:pPr>
               <w:spacing w:after="160"/>
             </w:pPr>
-            <w:proofErr w:type="spellStart"/>
             <w:r>
               <w:t>LabelCaseSensitive</w:t>
             </w:r>
-            <w:proofErr w:type="spellEnd"/>
           </w:p>
         </w:tc>
         <w:tc>
@@ -28909,11 +28123,9 @@
             <w:pPr>
               <w:spacing w:after="160"/>
             </w:pPr>
-            <w:proofErr w:type="spellStart"/>
             <w:r>
               <w:t>LabelCharactersStart</w:t>
             </w:r>
-            <w:proofErr w:type="spellEnd"/>
           </w:p>
         </w:tc>
         <w:tc>
@@ -28958,11 +28170,9 @@
             <w:pPr>
               <w:spacing w:after="160"/>
             </w:pPr>
-            <w:proofErr w:type="spellStart"/>
             <w:r>
               <w:t>LabelCharactersMid</w:t>
             </w:r>
-            <w:proofErr w:type="spellEnd"/>
           </w:p>
         </w:tc>
         <w:tc>
@@ -29001,11 +28211,9 @@
             <w:pPr>
               <w:spacing w:after="160"/>
             </w:pPr>
-            <w:proofErr w:type="spellStart"/>
             <w:r>
               <w:t>LabelColonRule</w:t>
             </w:r>
-            <w:proofErr w:type="spellEnd"/>
           </w:p>
         </w:tc>
         <w:tc>
@@ -29088,11 +28296,9 @@
             <w:pPr>
               <w:spacing w:after="160"/>
             </w:pPr>
-            <w:proofErr w:type="spellStart"/>
             <w:r>
               <w:t>LabelLocalPrefix</w:t>
             </w:r>
-            <w:proofErr w:type="spellEnd"/>
           </w:p>
         </w:tc>
         <w:tc>
@@ -29128,11 +28334,9 @@
             <w:pPr>
               <w:spacing w:after="160"/>
             </w:pPr>
-            <w:proofErr w:type="spellStart"/>
             <w:r>
               <w:t>LabelLocalSuffix</w:t>
             </w:r>
-            <w:proofErr w:type="spellEnd"/>
           </w:p>
         </w:tc>
         <w:tc>
@@ -29168,11 +28372,9 @@
             <w:pPr>
               <w:spacing w:after="160"/>
             </w:pPr>
-            <w:proofErr w:type="spellStart"/>
             <w:r>
               <w:t>LabelMaximumLimit</w:t>
             </w:r>
-            <w:proofErr w:type="spellEnd"/>
           </w:p>
         </w:tc>
         <w:tc>
@@ -29211,11 +28413,9 @@
             <w:pPr>
               <w:spacing w:after="160"/>
             </w:pPr>
-            <w:proofErr w:type="spellStart"/>
             <w:r>
               <w:t>LabelMaximumUsed</w:t>
             </w:r>
-            <w:proofErr w:type="spellEnd"/>
           </w:p>
         </w:tc>
         <w:tc>
@@ -29258,12 +28458,10 @@
             <w:pPr>
               <w:spacing w:after="160"/>
             </w:pPr>
-            <w:proofErr w:type="spellStart"/>
             <w:r>
               <w:lastRenderedPageBreak/>
               <w:t>MacroLabelPrefix</w:t>
             </w:r>
-            <w:proofErr w:type="spellEnd"/>
           </w:p>
         </w:tc>
         <w:tc>
@@ -29302,11 +28500,9 @@
             <w:pPr>
               <w:spacing w:after="160"/>
             </w:pPr>
-            <w:proofErr w:type="spellStart"/>
             <w:r>
               <w:t>MacroLabelRule</w:t>
             </w:r>
-            <w:proofErr w:type="spellEnd"/>
           </w:p>
         </w:tc>
         <w:tc>
@@ -29376,11 +28572,9 @@
             <w:pPr>
               <w:spacing w:after="160"/>
             </w:pPr>
-            <w:proofErr w:type="spellStart"/>
             <w:r>
               <w:t>MacroParamPrefix</w:t>
             </w:r>
-            <w:proofErr w:type="spellEnd"/>
           </w:p>
         </w:tc>
         <w:tc>
@@ -29419,11 +28613,9 @@
             <w:pPr>
               <w:spacing w:after="160"/>
             </w:pPr>
-            <w:proofErr w:type="spellStart"/>
             <w:r>
               <w:t>OpcodeSquareRule</w:t>
             </w:r>
-            <w:proofErr w:type="spellEnd"/>
           </w:p>
         </w:tc>
         <w:tc>
@@ -29490,11 +28682,9 @@
             <w:pPr>
               <w:spacing w:after="160"/>
             </w:pPr>
-            <w:proofErr w:type="spellStart"/>
             <w:r>
               <w:t>ParserInteropAllowed</w:t>
             </w:r>
-            <w:proofErr w:type="spellEnd"/>
           </w:p>
         </w:tc>
         <w:tc>
@@ -29516,15 +28706,7 @@
               <w:spacing w:after="160"/>
             </w:pPr>
             <w:r>
-              <w:t xml:space="preserve">In addition to </w:t>
-            </w:r>
-            <w:proofErr w:type="spellStart"/>
-            <w:r>
-              <w:t>ParserInteropMandated</w:t>
-            </w:r>
-            <w:proofErr w:type="spellEnd"/>
-            <w:r>
-              <w:t>, e.g. {tab} {space}</w:t>
+              <w:t>In addition to ParserInteropMandated, e.g. {tab} {space}</w:t>
             </w:r>
           </w:p>
         </w:tc>
@@ -29538,11 +28720,9 @@
             <w:pPr>
               <w:spacing w:after="160"/>
             </w:pPr>
-            <w:proofErr w:type="spellStart"/>
             <w:r>
               <w:t>ParserInteropMandated</w:t>
             </w:r>
-            <w:proofErr w:type="spellEnd"/>
           </w:p>
         </w:tc>
         <w:tc>
@@ -29578,11 +28758,9 @@
             <w:pPr>
               <w:spacing w:after="160"/>
             </w:pPr>
-            <w:proofErr w:type="spellStart"/>
             <w:r>
               <w:t>StringTerminator</w:t>
             </w:r>
-            <w:proofErr w:type="spellEnd"/>
           </w:p>
         </w:tc>
         <w:tc>

</xml_diff>